<commit_message>
added open source line
</commit_message>
<xml_diff>
--- a/LizardFS01.docx
+++ b/LizardFS01.docx
@@ -607,6 +607,28 @@
           <w:lang w:val="en-US"/>
         </w:rPr>
         <w:t xml:space="preserve"> It is an open source software and it is free to use, also it has very less no. of bugs providing smooth experience and less hassle.</w:t>
+      </w:r>
+    </w:p>
+    <w:p>
+      <w:pPr>
+        <w:rPr>
+          <w:lang w:val="en-US"/>
+        </w:rPr>
+      </w:pPr>
+    </w:p>
+    <w:p>
+      <w:pPr>
+        <w:rPr>
+          <w:b/>
+          <w:u w:val="single"/>
+          <w:lang w:val="en-US"/>
+        </w:rPr>
+      </w:pPr>
+      <w:r>
+        <w:rPr>
+          <w:lang w:val="en-US"/>
+        </w:rPr>
+        <w:t>This is open source project</w:t>
       </w:r>
       <w:bookmarkStart w:id="0" w:name="_GoBack"/>
       <w:bookmarkEnd w:id="0"/>

</xml_diff>